<commit_message>
Update Report 3, more about EAX and nonce
</commit_message>
<xml_diff>
--- a/03_Report.docx
+++ b/03_Report.docx
@@ -1,6 +1,6 @@
 
 <file path=word/document.xml><?xml version="1.0" encoding="utf-8"?>
-<w:document xmlns:wpc="http://schemas.microsoft.com/office/word/2010/wordprocessingCanvas" xmlns:cx="http://schemas.microsoft.com/office/drawing/2014/chartex" xmlns:cx1="http://schemas.microsoft.com/office/drawing/2015/9/8/chartex" xmlns:cx2="http://schemas.microsoft.com/office/drawing/2015/10/21/chartex" xmlns:cx3="http://schemas.microsoft.com/office/drawing/2016/5/9/chartex" xmlns:cx4="http://schemas.microsoft.com/office/drawing/2016/5/10/chartex" xmlns:cx5="http://schemas.microsoft.com/office/drawing/2016/5/11/chartex" xmlns:cx6="http://schemas.microsoft.com/office/drawing/2016/5/12/chartex" xmlns:cx7="http://schemas.microsoft.com/office/drawing/2016/5/13/chartex" xmlns:cx8="http://schemas.microsoft.com/office/drawing/2016/5/14/chartex" xmlns:mc="http://schemas.openxmlformats.org/markup-compatibility/2006" xmlns:aink="http://schemas.microsoft.com/office/drawing/2016/ink" xmlns:am3d="http://schemas.microsoft.com/office/drawing/2017/model3d" xmlns:o="urn:schemas-microsoft-com:office:office" xmlns:r="http://schemas.openxmlformats.org/officeDocument/2006/relationships" xmlns:m="http://schemas.openxmlformats.org/officeDocument/2006/math" xmlns:v="urn:schemas-microsoft-com:vml" xmlns:wp14="http://schemas.microsoft.com/office/word/2010/wordprocessingDrawing" xmlns:wp="http://schemas.openxmlformats.org/drawingml/2006/wordprocessingDrawing" xmlns:w10="urn:schemas-microsoft-com:office:word" xmlns:w="http://schemas.openxmlformats.org/wordprocessingml/2006/main" xmlns:w14="http://schemas.microsoft.com/office/word/2010/wordml" xmlns:w15="http://schemas.microsoft.com/office/word/2012/wordml" xmlns:w16cex="http://schemas.microsoft.com/office/word/2018/wordml/cex" xmlns:w16cid="http://schemas.microsoft.com/office/word/2016/wordml/cid" xmlns:w16="http://schemas.microsoft.com/office/word/2018/wordml" xmlns:w16sdtdh="http://schemas.microsoft.com/office/word/2020/wordml/sdtdatahash" xmlns:w16se="http://schemas.microsoft.com/office/word/2015/wordml/symex" xmlns:wpg="http://schemas.microsoft.com/office/word/2010/wordprocessingGroup" xmlns:wpi="http://schemas.microsoft.com/office/word/2010/wordprocessingInk" xmlns:wne="http://schemas.microsoft.com/office/word/2006/wordml" xmlns:wps="http://schemas.microsoft.com/office/word/2010/wordprocessingShape" mc:Ignorable="w14 w15 w16se w16cid w16 w16cex w16sdtdh wp14">
+<w:document xmlns:wpc="http://schemas.microsoft.com/office/word/2010/wordprocessingCanvas" xmlns:cx="http://schemas.microsoft.com/office/drawing/2014/chartex" xmlns:cx1="http://schemas.microsoft.com/office/drawing/2015/9/8/chartex" xmlns:cx2="http://schemas.microsoft.com/office/drawing/2015/10/21/chartex" xmlns:cx3="http://schemas.microsoft.com/office/drawing/2016/5/9/chartex" xmlns:cx4="http://schemas.microsoft.com/office/drawing/2016/5/10/chartex" xmlns:cx5="http://schemas.microsoft.com/office/drawing/2016/5/11/chartex" xmlns:cx6="http://schemas.microsoft.com/office/drawing/2016/5/12/chartex" xmlns:cx7="http://schemas.microsoft.com/office/drawing/2016/5/13/chartex" xmlns:cx8="http://schemas.microsoft.com/office/drawing/2016/5/14/chartex" xmlns:mc="http://schemas.openxmlformats.org/markup-compatibility/2006" xmlns:aink="http://schemas.microsoft.com/office/drawing/2016/ink" xmlns:am3d="http://schemas.microsoft.com/office/drawing/2017/model3d" xmlns:o="urn:schemas-microsoft-com:office:office" xmlns:oel="http://schemas.microsoft.com/office/2019/extlst" xmlns:r="http://schemas.openxmlformats.org/officeDocument/2006/relationships" xmlns:m="http://schemas.openxmlformats.org/officeDocument/2006/math" xmlns:v="urn:schemas-microsoft-com:vml" xmlns:wp14="http://schemas.microsoft.com/office/word/2010/wordprocessingDrawing" xmlns:wp="http://schemas.openxmlformats.org/drawingml/2006/wordprocessingDrawing" xmlns:w10="urn:schemas-microsoft-com:office:word" xmlns:w="http://schemas.openxmlformats.org/wordprocessingml/2006/main" xmlns:w14="http://schemas.microsoft.com/office/word/2010/wordml" xmlns:w15="http://schemas.microsoft.com/office/word/2012/wordml" xmlns:w16cex="http://schemas.microsoft.com/office/word/2018/wordml/cex" xmlns:w16cid="http://schemas.microsoft.com/office/word/2016/wordml/cid" xmlns:w16="http://schemas.microsoft.com/office/word/2018/wordml" xmlns:w16sdtdh="http://schemas.microsoft.com/office/word/2020/wordml/sdtdatahash" xmlns:w16se="http://schemas.microsoft.com/office/word/2015/wordml/symex" xmlns:wpg="http://schemas.microsoft.com/office/word/2010/wordprocessingGroup" xmlns:wpi="http://schemas.microsoft.com/office/word/2010/wordprocessingInk" xmlns:wne="http://schemas.microsoft.com/office/word/2006/wordml" xmlns:wps="http://schemas.microsoft.com/office/word/2010/wordprocessingShape" mc:Ignorable="w14 w15 w16se w16cid w16 w16cex w16sdtdh wp14">
   <w:body>
     <w:p>
       <w:pPr>
@@ -60,7 +60,6 @@
         <w:rPr>
           <w:sz w:val="44"/>
           <w:szCs w:val="44"/>
-          <w:lang w:val="en-US"/>
         </w:rPr>
       </w:pPr>
       <w:r>
@@ -82,7 +81,6 @@
         <w:rPr>
           <w:sz w:val="44"/>
           <w:szCs w:val="44"/>
-          <w:lang w:val="en-US"/>
         </w:rPr>
         <w:t>3</w:t>
       </w:r>
@@ -93,7 +91,6 @@
         <w:rPr>
           <w:sz w:val="44"/>
           <w:szCs w:val="44"/>
-          <w:lang w:val="en-US"/>
         </w:rPr>
       </w:pPr>
       <w:r>
@@ -107,7 +104,6 @@
         <w:rPr>
           <w:sz w:val="44"/>
           <w:szCs w:val="44"/>
-          <w:lang w:val="en-US"/>
         </w:rPr>
         <w:t>7</w:t>
       </w:r>
@@ -301,10 +297,7 @@
     </w:p>
     <w:p>
       <w:r>
-        <w:t>Р</w:t>
-      </w:r>
-      <w:r>
-        <w:t>еализуйте гибридную криптосистему, включающую:</w:t>
+        <w:t>Реализуйте гибридную криптосистему, включающую:</w:t>
       </w:r>
     </w:p>
     <w:p>
@@ -329,15 +322,7 @@
     </w:p>
     <w:p>
       <w:r>
-        <w:t xml:space="preserve">Полученный </w:t>
-      </w:r>
-      <w:proofErr w:type="spellStart"/>
-      <w:r>
-        <w:t>шифротекст</w:t>
-      </w:r>
-      <w:proofErr w:type="spellEnd"/>
-      <w:r>
-        <w:t>, открытые ключи должны сохраняться и передаваться через файлы.</w:t>
+        <w:t>Полученный шифротекст, открытые ключи должны сохраняться и передаваться через файлы.</w:t>
       </w:r>
     </w:p>
     <w:p>
@@ -749,7 +734,14 @@
           <w:szCs w:val="24"/>
           <w:lang w:val="en-US"/>
         </w:rPr>
-        <w:t>AEAD</w:t>
+        <w:t>EAX</w:t>
+      </w:r>
+      <w:r>
+        <w:rPr>
+          <w:iCs/>
+          <w:szCs w:val="24"/>
+        </w:rPr>
+        <w:t xml:space="preserve"> с</w:t>
       </w:r>
       <w:r>
         <w:rPr>
@@ -763,14 +755,210 @@
           <w:iCs/>
           <w:szCs w:val="24"/>
         </w:rPr>
-        <w:t xml:space="preserve">и </w:t>
-      </w:r>
-      <w:r>
-        <w:rPr>
-          <w:iCs/>
-          <w:szCs w:val="24"/>
-        </w:rPr>
-        <w:t>сгенерированный симметричный ключ.</w:t>
+        <w:t>размер</w:t>
+      </w:r>
+      <w:r>
+        <w:rPr>
+          <w:iCs/>
+          <w:szCs w:val="24"/>
+        </w:rPr>
+        <w:t>ом</w:t>
+      </w:r>
+      <w:r>
+        <w:rPr>
+          <w:iCs/>
+          <w:szCs w:val="24"/>
+        </w:rPr>
+        <w:t xml:space="preserve"> </w:t>
+      </w:r>
+      <w:r>
+        <w:rPr>
+          <w:iCs/>
+          <w:szCs w:val="24"/>
+          <w:lang w:val="en-US"/>
+        </w:rPr>
+        <w:t>nonce</w:t>
+      </w:r>
+      <w:r>
+        <w:rPr>
+          <w:iCs/>
+          <w:szCs w:val="24"/>
+        </w:rPr>
+        <w:t xml:space="preserve"> </w:t>
+      </w:r>
+      <w:r>
+        <w:rPr>
+          <w:iCs/>
+          <w:szCs w:val="24"/>
+        </w:rPr>
+        <w:t xml:space="preserve">16 </w:t>
+      </w:r>
+      <w:r>
+        <w:rPr>
+          <w:iCs/>
+          <w:szCs w:val="24"/>
+        </w:rPr>
+        <w:t>байт</w:t>
+      </w:r>
+      <w:r>
+        <w:rPr>
+          <w:iCs/>
+          <w:szCs w:val="24"/>
+        </w:rPr>
+        <w:t>.</w:t>
+      </w:r>
+    </w:p>
+    <w:p>
+      <w:pPr>
+        <w:pStyle w:val="a3"/>
+        <w:numPr>
+          <w:ilvl w:val="1"/>
+          <w:numId w:val="9"/>
+        </w:numPr>
+        <w:spacing w:after="0"/>
+        <w:jc w:val="both"/>
+        <w:rPr>
+          <w:i/>
+          <w:szCs w:val="24"/>
+        </w:rPr>
+      </w:pPr>
+      <w:r>
+        <w:rPr>
+          <w:iCs/>
+          <w:szCs w:val="24"/>
+          <w:lang w:val="en-US"/>
+        </w:rPr>
+        <w:t>Nonce</w:t>
+      </w:r>
+      <w:r>
+        <w:rPr>
+          <w:iCs/>
+          <w:szCs w:val="24"/>
+        </w:rPr>
+        <w:t xml:space="preserve"> </w:t>
+      </w:r>
+      <w:r>
+        <w:rPr>
+          <w:iCs/>
+          <w:szCs w:val="24"/>
+        </w:rPr>
+        <w:t xml:space="preserve">генерируется при шифровании файла </w:t>
+      </w:r>
+      <w:r>
+        <w:rPr>
+          <w:iCs/>
+          <w:szCs w:val="24"/>
+        </w:rPr>
+        <w:t xml:space="preserve">отправляющей стороной </w:t>
+      </w:r>
+      <w:r>
+        <w:rPr>
+          <w:iCs/>
+          <w:szCs w:val="24"/>
+        </w:rPr>
+        <w:t>и сохраняется до сообщения.</w:t>
+      </w:r>
+    </w:p>
+    <w:p>
+      <w:pPr>
+        <w:pStyle w:val="a3"/>
+        <w:numPr>
+          <w:ilvl w:val="1"/>
+          <w:numId w:val="9"/>
+        </w:numPr>
+        <w:spacing w:after="0"/>
+        <w:jc w:val="both"/>
+        <w:rPr>
+          <w:i/>
+          <w:szCs w:val="24"/>
+        </w:rPr>
+      </w:pPr>
+      <w:r>
+        <w:rPr>
+          <w:iCs/>
+          <w:szCs w:val="24"/>
+        </w:rPr>
+        <w:t xml:space="preserve">Принимающая сторона считывает </w:t>
+      </w:r>
+      <w:r>
+        <w:rPr>
+          <w:iCs/>
+          <w:szCs w:val="24"/>
+          <w:lang w:val="en-US"/>
+        </w:rPr>
+        <w:t>nonce</w:t>
+      </w:r>
+      <w:r>
+        <w:rPr>
+          <w:iCs/>
+          <w:szCs w:val="24"/>
+        </w:rPr>
+        <w:t xml:space="preserve"> </w:t>
+      </w:r>
+      <w:r>
+        <w:rPr>
+          <w:iCs/>
+          <w:szCs w:val="24"/>
+        </w:rPr>
+        <w:t xml:space="preserve">и на его основе инициализирует алгоритм </w:t>
+      </w:r>
+      <w:r>
+        <w:rPr>
+          <w:iCs/>
+          <w:szCs w:val="24"/>
+          <w:lang w:val="en-US"/>
+        </w:rPr>
+        <w:t>AES</w:t>
+      </w:r>
+      <w:r>
+        <w:rPr>
+          <w:iCs/>
+          <w:szCs w:val="24"/>
+        </w:rPr>
+        <w:t xml:space="preserve"> </w:t>
+      </w:r>
+      <w:r>
+        <w:rPr>
+          <w:iCs/>
+          <w:szCs w:val="24"/>
+        </w:rPr>
+        <w:t xml:space="preserve">с </w:t>
+      </w:r>
+      <w:r>
+        <w:rPr>
+          <w:iCs/>
+          <w:szCs w:val="24"/>
+          <w:lang w:val="en-US"/>
+        </w:rPr>
+        <w:t>EAX</w:t>
+      </w:r>
+      <w:r>
+        <w:rPr>
+          <w:iCs/>
+          <w:szCs w:val="24"/>
+        </w:rPr>
+        <w:t xml:space="preserve"> </w:t>
+      </w:r>
+      <w:r>
+        <w:rPr>
+          <w:iCs/>
+          <w:szCs w:val="24"/>
+        </w:rPr>
+        <w:t>режимом</w:t>
+      </w:r>
+      <w:r>
+        <w:rPr>
+          <w:iCs/>
+          <w:szCs w:val="24"/>
+        </w:rPr>
+        <w:t xml:space="preserve"> шифрования</w:t>
+      </w:r>
+      <w:r>
+        <w:rPr>
+          <w:iCs/>
+          <w:szCs w:val="24"/>
+        </w:rPr>
+        <w:t>.</w:t>
       </w:r>
     </w:p>
     <w:p>
@@ -1026,7 +1214,6 @@
           <w:sz w:val="40"/>
           <w:szCs w:val="40"/>
         </w:rPr>
-        <w:lastRenderedPageBreak/>
         <w:t>Примеры кода программ</w:t>
       </w:r>
       <w:r>
@@ -1754,14 +1941,14 @@
           <w:szCs w:val="24"/>
           <w:lang w:val="en-US"/>
         </w:rPr>
-        <w:t>AEAD</w:t>
+        <w:t>EAX</w:t>
       </w:r>
       <w:r>
         <w:rPr>
           <w:sz w:val="24"/>
           <w:szCs w:val="24"/>
         </w:rPr>
-        <w:t xml:space="preserve">. Размер </w:t>
+        <w:t xml:space="preserve"> </w:t>
       </w:r>
       <w:r>
         <w:rPr>
@@ -1769,6 +1956,49 @@
           <w:szCs w:val="24"/>
           <w:lang w:val="en-US"/>
         </w:rPr>
+        <w:t>c</w:t>
+      </w:r>
+      <w:r>
+        <w:rPr>
+          <w:sz w:val="24"/>
+          <w:szCs w:val="24"/>
+        </w:rPr>
+        <w:t xml:space="preserve"> </w:t>
+      </w:r>
+      <w:r>
+        <w:rPr>
+          <w:sz w:val="24"/>
+          <w:szCs w:val="24"/>
+        </w:rPr>
+        <w:t>р</w:t>
+      </w:r>
+      <w:r>
+        <w:rPr>
+          <w:sz w:val="24"/>
+          <w:szCs w:val="24"/>
+        </w:rPr>
+        <w:t>азмер</w:t>
+      </w:r>
+      <w:r>
+        <w:rPr>
+          <w:sz w:val="24"/>
+          <w:szCs w:val="24"/>
+        </w:rPr>
+        <w:t>ом</w:t>
+      </w:r>
+      <w:r>
+        <w:rPr>
+          <w:sz w:val="24"/>
+          <w:szCs w:val="24"/>
+        </w:rPr>
+        <w:t xml:space="preserve"> </w:t>
+      </w:r>
+      <w:r>
+        <w:rPr>
+          <w:sz w:val="24"/>
+          <w:szCs w:val="24"/>
+          <w:lang w:val="en-US"/>
+        </w:rPr>
         <w:t>nonce</w:t>
       </w:r>
       <w:r>
@@ -1783,19 +2013,34 @@
           <w:sz w:val="24"/>
           <w:szCs w:val="24"/>
         </w:rPr>
-        <w:t>равен 128 бит.</w:t>
-      </w:r>
-    </w:p>
-    <w:p>
-      <w:pPr>
+        <w:t>равн</w:t>
+      </w:r>
+      <w:r>
         <w:rPr>
           <w:sz w:val="24"/>
           <w:szCs w:val="24"/>
+        </w:rPr>
+        <w:t>ом</w:t>
+      </w:r>
+      <w:r>
+        <w:rPr>
+          <w:sz w:val="24"/>
+          <w:szCs w:val="24"/>
+        </w:rPr>
+        <w:t xml:space="preserve"> 128 бит.</w:t>
+      </w:r>
+    </w:p>
+    <w:p>
+      <w:pPr>
+        <w:rPr>
+          <w:sz w:val="24"/>
+          <w:szCs w:val="24"/>
           <w:lang w:val="en-US"/>
         </w:rPr>
       </w:pPr>
       <w:r>
         <w:rPr>
+          <w:noProof/>
           <w:sz w:val="24"/>
           <w:szCs w:val="24"/>
           <w:lang w:val="en-US"/>
@@ -1847,6 +2092,7 @@
       </w:pPr>
       <w:r>
         <w:rPr>
+          <w:noProof/>
           <w:sz w:val="24"/>
           <w:szCs w:val="24"/>
           <w:lang w:val="en-US"/>
@@ -1907,7 +2153,7 @@
 </file>
 
 <file path=word/numbering.xml><?xml version="1.0" encoding="utf-8"?>
-<w:numbering xmlns:wpc="http://schemas.microsoft.com/office/word/2010/wordprocessingCanvas" xmlns:cx="http://schemas.microsoft.com/office/drawing/2014/chartex" xmlns:cx1="http://schemas.microsoft.com/office/drawing/2015/9/8/chartex" xmlns:cx2="http://schemas.microsoft.com/office/drawing/2015/10/21/chartex" xmlns:cx3="http://schemas.microsoft.com/office/drawing/2016/5/9/chartex" xmlns:cx4="http://schemas.microsoft.com/office/drawing/2016/5/10/chartex" xmlns:cx5="http://schemas.microsoft.com/office/drawing/2016/5/11/chartex" xmlns:cx6="http://schemas.microsoft.com/office/drawing/2016/5/12/chartex" xmlns:cx7="http://schemas.microsoft.com/office/drawing/2016/5/13/chartex" xmlns:cx8="http://schemas.microsoft.com/office/drawing/2016/5/14/chartex" xmlns:mc="http://schemas.openxmlformats.org/markup-compatibility/2006" xmlns:aink="http://schemas.microsoft.com/office/drawing/2016/ink" xmlns:am3d="http://schemas.microsoft.com/office/drawing/2017/model3d" xmlns:o="urn:schemas-microsoft-com:office:office" xmlns:r="http://schemas.openxmlformats.org/officeDocument/2006/relationships" xmlns:m="http://schemas.openxmlformats.org/officeDocument/2006/math" xmlns:v="urn:schemas-microsoft-com:vml" xmlns:wp14="http://schemas.microsoft.com/office/word/2010/wordprocessingDrawing" xmlns:wp="http://schemas.openxmlformats.org/drawingml/2006/wordprocessingDrawing" xmlns:w10="urn:schemas-microsoft-com:office:word" xmlns:w="http://schemas.openxmlformats.org/wordprocessingml/2006/main" xmlns:w14="http://schemas.microsoft.com/office/word/2010/wordml" xmlns:w15="http://schemas.microsoft.com/office/word/2012/wordml" xmlns:w16cex="http://schemas.microsoft.com/office/word/2018/wordml/cex" xmlns:w16cid="http://schemas.microsoft.com/office/word/2016/wordml/cid" xmlns:w16="http://schemas.microsoft.com/office/word/2018/wordml" xmlns:w16sdtdh="http://schemas.microsoft.com/office/word/2020/wordml/sdtdatahash" xmlns:w16se="http://schemas.microsoft.com/office/word/2015/wordml/symex" xmlns:wpg="http://schemas.microsoft.com/office/word/2010/wordprocessingGroup" xmlns:wpi="http://schemas.microsoft.com/office/word/2010/wordprocessingInk" xmlns:wne="http://schemas.microsoft.com/office/word/2006/wordml" xmlns:wps="http://schemas.microsoft.com/office/word/2010/wordprocessingShape" mc:Ignorable="w14 w15 w16se w16cid w16 w16cex w16sdtdh wp14">
+<w:numbering xmlns:wpc="http://schemas.microsoft.com/office/word/2010/wordprocessingCanvas" xmlns:cx="http://schemas.microsoft.com/office/drawing/2014/chartex" xmlns:cx1="http://schemas.microsoft.com/office/drawing/2015/9/8/chartex" xmlns:cx2="http://schemas.microsoft.com/office/drawing/2015/10/21/chartex" xmlns:cx3="http://schemas.microsoft.com/office/drawing/2016/5/9/chartex" xmlns:cx4="http://schemas.microsoft.com/office/drawing/2016/5/10/chartex" xmlns:cx5="http://schemas.microsoft.com/office/drawing/2016/5/11/chartex" xmlns:cx6="http://schemas.microsoft.com/office/drawing/2016/5/12/chartex" xmlns:cx7="http://schemas.microsoft.com/office/drawing/2016/5/13/chartex" xmlns:cx8="http://schemas.microsoft.com/office/drawing/2016/5/14/chartex" xmlns:mc="http://schemas.openxmlformats.org/markup-compatibility/2006" xmlns:aink="http://schemas.microsoft.com/office/drawing/2016/ink" xmlns:am3d="http://schemas.microsoft.com/office/drawing/2017/model3d" xmlns:o="urn:schemas-microsoft-com:office:office" xmlns:oel="http://schemas.microsoft.com/office/2019/extlst" xmlns:r="http://schemas.openxmlformats.org/officeDocument/2006/relationships" xmlns:m="http://schemas.openxmlformats.org/officeDocument/2006/math" xmlns:v="urn:schemas-microsoft-com:vml" xmlns:wp14="http://schemas.microsoft.com/office/word/2010/wordprocessingDrawing" xmlns:wp="http://schemas.openxmlformats.org/drawingml/2006/wordprocessingDrawing" xmlns:w10="urn:schemas-microsoft-com:office:word" xmlns:w="http://schemas.openxmlformats.org/wordprocessingml/2006/main" xmlns:w14="http://schemas.microsoft.com/office/word/2010/wordml" xmlns:w15="http://schemas.microsoft.com/office/word/2012/wordml" xmlns:w16cex="http://schemas.microsoft.com/office/word/2018/wordml/cex" xmlns:w16cid="http://schemas.microsoft.com/office/word/2016/wordml/cid" xmlns:w16="http://schemas.microsoft.com/office/word/2018/wordml" xmlns:w16sdtdh="http://schemas.microsoft.com/office/word/2020/wordml/sdtdatahash" xmlns:w16se="http://schemas.microsoft.com/office/word/2015/wordml/symex" xmlns:wpg="http://schemas.microsoft.com/office/word/2010/wordprocessingGroup" xmlns:wpi="http://schemas.microsoft.com/office/word/2010/wordprocessingInk" xmlns:wne="http://schemas.microsoft.com/office/word/2006/wordml" xmlns:wps="http://schemas.microsoft.com/office/word/2010/wordprocessingShape" mc:Ignorable="w14 w15 w16se w16cid w16 w16cex w16sdtdh wp14">
   <w:abstractNum w:abstractNumId="0" w15:restartNumberingAfterBreak="0">
     <w:nsid w:val="08374B6D"/>
     <w:multiLevelType w:val="hybridMultilevel"/>
@@ -2699,31 +2945,31 @@
       </w:pPr>
     </w:lvl>
   </w:abstractNum>
-  <w:num w:numId="1">
+  <w:num w:numId="1" w16cid:durableId="1551457761">
     <w:abstractNumId w:val="0"/>
   </w:num>
-  <w:num w:numId="2">
+  <w:num w:numId="2" w16cid:durableId="1673145691">
     <w:abstractNumId w:val="3"/>
   </w:num>
-  <w:num w:numId="3">
+  <w:num w:numId="3" w16cid:durableId="1466505830">
     <w:abstractNumId w:val="6"/>
   </w:num>
-  <w:num w:numId="4">
+  <w:num w:numId="4" w16cid:durableId="590234481">
     <w:abstractNumId w:val="2"/>
   </w:num>
-  <w:num w:numId="5">
+  <w:num w:numId="5" w16cid:durableId="591088878">
     <w:abstractNumId w:val="4"/>
   </w:num>
-  <w:num w:numId="6">
+  <w:num w:numId="6" w16cid:durableId="1515923767">
     <w:abstractNumId w:val="1"/>
   </w:num>
-  <w:num w:numId="7">
+  <w:num w:numId="7" w16cid:durableId="1270971021">
     <w:abstractNumId w:val="7"/>
   </w:num>
-  <w:num w:numId="8">
+  <w:num w:numId="8" w16cid:durableId="445349819">
     <w:abstractNumId w:val="5"/>
   </w:num>
-  <w:num w:numId="9">
+  <w:num w:numId="9" w16cid:durableId="1985352707">
     <w:abstractNumId w:val="8"/>
   </w:num>
 </w:numbering>

</xml_diff>